<commit_message>
Conceitos da rotina organizacional
</commit_message>
<xml_diff>
--- a/PE/Tópicos completos.docx
+++ b/PE/Tópicos completos.docx
@@ -9,7 +9,6 @@
           <w:sz w:val="28"/>
         </w:rPr>
       </w:pPr>
-      <w:bookmarkStart w:id="0" w:name="_GoBack"/>
       <w:r>
         <w:rPr>
           <w:b/>
@@ -18,7 +17,6 @@
         <w:t>Tópicos completos:</w:t>
       </w:r>
     </w:p>
-    <w:bookmarkEnd w:id="0"/>
     <w:p/>
     <w:p>
       <w:pPr>
@@ -68,6 +66,106 @@
       </w:r>
       <w:r>
         <w:t>são os conhecimentos estruturados e capazes de serem verbalizados. É a parte estruturada e objetiva do conhecimento, que pode ser transportada, armazenada e compartilhada em documentos e sistemas computacionais. Fazem parte do conhecimento explícito: normas, registros de bibliográficas, livros, procedimentos de trabalho, documentos internos, sistemas corporativos e as bases de dados espalhadas pela empresa, entre outros.</w:t>
+      </w:r>
+    </w:p>
+    <w:p/>
+    <w:p>
+      <w:pPr>
+        <w:rPr>
+          <w:b/>
+          <w:sz w:val="24"/>
+        </w:rPr>
+      </w:pPr>
+      <w:r>
+        <w:rPr>
+          <w:b/>
+          <w:sz w:val="24"/>
+        </w:rPr>
+        <w:t>Conceito de rotinas organizacionais</w:t>
+      </w:r>
+    </w:p>
+    <w:p>
+      <w:pPr>
+        <w:rPr>
+          <w:rFonts w:cstheme="minorHAnsi"/>
+          <w:b/>
+          <w:sz w:val="24"/>
+        </w:rPr>
+      </w:pPr>
+      <w:r>
+        <w:rPr>
+          <w:rFonts w:cstheme="minorHAnsi"/>
+          <w:color w:val="000000"/>
+          <w:shd w:val="clear" w:color="auto" w:fill="FFFFFF"/>
+        </w:rPr>
+        <w:t xml:space="preserve">Organizações de todos os </w:t>
+      </w:r>
+      <w:r>
+        <w:rPr>
+          <w:rFonts w:cstheme="minorHAnsi"/>
+          <w:color w:val="000000"/>
+          <w:shd w:val="clear" w:color="auto" w:fill="FFFFFF"/>
+        </w:rPr>
+        <w:t>tipo</w:t>
+      </w:r>
+      <w:bookmarkStart w:id="0" w:name="_GoBack"/>
+      <w:bookmarkEnd w:id="0"/>
+      <w:r>
+        <w:rPr>
+          <w:rFonts w:cstheme="minorHAnsi"/>
+          <w:color w:val="000000"/>
+          <w:shd w:val="clear" w:color="auto" w:fill="FFFFFF"/>
+        </w:rPr>
+        <w:t>s</w:t>
+      </w:r>
+      <w:r>
+        <w:rPr>
+          <w:rFonts w:cstheme="minorHAnsi"/>
+          <w:color w:val="000000"/>
+          <w:shd w:val="clear" w:color="auto" w:fill="FFFFFF"/>
+        </w:rPr>
+        <w:t xml:space="preserve"> incorporam, em seus domínios, as forças para a sua inércia ou mudança, que operam de modo mais ou menos independente das ações e da vontade de gestores e membros. As rotinas organizacionais constituem uma dessas forças. Elas são tradicionalmente consideradas </w:t>
+      </w:r>
+      <w:r>
+        <w:rPr>
+          <w:rFonts w:cstheme="minorHAnsi"/>
+          <w:color w:val="000000"/>
+          <w:shd w:val="clear" w:color="auto" w:fill="FFFFFF"/>
+        </w:rPr>
+        <w:t>lócus</w:t>
+      </w:r>
+      <w:r>
+        <w:rPr>
+          <w:rFonts w:cstheme="minorHAnsi"/>
+          <w:color w:val="000000"/>
+          <w:shd w:val="clear" w:color="auto" w:fill="FFFFFF"/>
+        </w:rPr>
+        <w:t xml:space="preserve"> de conhecimento organizacional, tréguas de conflito intra</w:t>
+      </w:r>
+      <w:r>
+        <w:rPr>
+          <w:rFonts w:cstheme="minorHAnsi"/>
+          <w:color w:val="000000"/>
+          <w:shd w:val="clear" w:color="auto" w:fill="FFFFFF"/>
+        </w:rPr>
+        <w:t>-</w:t>
+      </w:r>
+      <w:r>
+        <w:rPr>
+          <w:rFonts w:cstheme="minorHAnsi"/>
+          <w:color w:val="000000"/>
+          <w:shd w:val="clear" w:color="auto" w:fill="FFFFFF"/>
+        </w:rPr>
+        <w:t>organizacionais e componente alvo de objetivos tais como sua criação, perpetuação, replicação, imitação ou extinção. Mais recentemente, as rotinas organizacionais passaram a ser consideradas objetos em nível micro, úteis para o entendimento de questões relacionadas a vantagens competitivas, desempenho organizacional, práticas, consequências organizacionais aos seus membros e à sociedade, entre outras.</w:t>
+      </w:r>
+      <w:r>
+        <w:rPr>
+          <w:rStyle w:val="apple-converted-space"/>
+          <w:rFonts w:cstheme="minorHAnsi"/>
+          <w:color w:val="000000"/>
+          <w:shd w:val="clear" w:color="auto" w:fill="FFFFFF"/>
+        </w:rPr>
+        <w:t> </w:t>
       </w:r>
     </w:p>
     <w:p/>
@@ -507,6 +605,11 @@
     <w:semiHidden/>
     <w:unhideWhenUsed/>
   </w:style>
+  <w:style w:type="character" w:customStyle="1" w:styleId="apple-converted-space">
+    <w:name w:val="apple-converted-space"/>
+    <w:basedOn w:val="Fontepargpadro"/>
+    <w:rsid w:val="00D27CAE"/>
+  </w:style>
 </w:styles>
 </file>
 

</xml_diff>

<commit_message>
Aprendizado organizacional e vantagem competitiva
</commit_message>
<xml_diff>
--- a/PE/Tópicos completos.docx
+++ b/PE/Tópicos completos.docx
@@ -5,168 +5,196 @@
     <w:p>
       <w:pPr>
         <w:rPr>
-          <w:b/>
-          <w:sz w:val="28"/>
-        </w:rPr>
-      </w:pPr>
-      <w:r>
-        <w:rPr>
-          <w:b/>
-          <w:sz w:val="28"/>
+          <w:rFonts w:cstheme="minorHAnsi"/>
+          <w:b/>
+        </w:rPr>
+      </w:pPr>
+      <w:r>
+        <w:rPr>
+          <w:rFonts w:cstheme="minorHAnsi"/>
+          <w:b/>
         </w:rPr>
         <w:t>Tópicos completos:</w:t>
-      </w:r>
-    </w:p>
-    <w:p/>
-    <w:p>
-      <w:pPr>
-        <w:rPr>
-          <w:b/>
-          <w:sz w:val="24"/>
-        </w:rPr>
-      </w:pPr>
-      <w:r>
-        <w:rPr>
-          <w:b/>
-          <w:sz w:val="24"/>
-        </w:rPr>
-        <w:t>Conhecimentos Tácito e Explí</w:t>
-      </w:r>
-      <w:r>
-        <w:rPr>
-          <w:b/>
-          <w:sz w:val="24"/>
-        </w:rPr>
-        <w:t>cito:</w:t>
       </w:r>
     </w:p>
     <w:p>
-      <w:r>
-        <w:rPr>
-          <w:b/>
-        </w:rPr>
-        <w:t>Tácito:</w:t>
-      </w:r>
-      <w:r>
-        <w:t xml:space="preserve"> </w:t>
-      </w:r>
-      <w:r>
-        <w:t>são os conhecimentos inerentes às pessoas, isto é, as habilidades que estas possuem. Trata-se da parcela não estruturada do conhecimento, a qual não pode ser registrada e/ou facilmente transmitida a outra pessoa. Exemplo: para andar de bicicleta é preciso experimentar, tentar, cair e sentir.</w:t>
-      </w:r>
+      <w:pPr>
+        <w:rPr>
+          <w:rFonts w:cstheme="minorHAnsi"/>
+        </w:rPr>
+      </w:pPr>
     </w:p>
     <w:p>
-      <w:r>
-        <w:rPr>
-          <w:b/>
-        </w:rPr>
-        <w:t>Explícito:</w:t>
-      </w:r>
-      <w:r>
-        <w:t xml:space="preserve"> </w:t>
-      </w:r>
-      <w:r>
-        <w:t>são os conhecimentos estruturados e capazes de serem verbalizados. É a parte estruturada e objetiva do conhecimento, que pode ser transportada, armazenada e compartilhada em documentos e sistemas computacionais. Fazem parte do conhecimento explícito: normas, registros de bibliográficas, livros, procedimentos de trabalho, documentos internos, sistemas corporativos e as bases de dados espalhadas pela empresa, entre outros.</w:t>
-      </w:r>
-    </w:p>
-    <w:p/>
-    <w:p>
-      <w:pPr>
-        <w:rPr>
-          <w:b/>
-          <w:sz w:val="24"/>
-        </w:rPr>
-      </w:pPr>
-      <w:r>
-        <w:rPr>
-          <w:b/>
-          <w:sz w:val="24"/>
-        </w:rPr>
-        <w:t>Conceito de rotinas organizacionais</w:t>
+      <w:pPr>
+        <w:rPr>
+          <w:rFonts w:cstheme="minorHAnsi"/>
+          <w:b/>
+        </w:rPr>
+      </w:pPr>
+      <w:r>
+        <w:rPr>
+          <w:rFonts w:cstheme="minorHAnsi"/>
+          <w:b/>
+        </w:rPr>
+        <w:t>Conhecimentos Tácito e Explícito:</w:t>
       </w:r>
     </w:p>
     <w:p>
       <w:pPr>
         <w:rPr>
           <w:rFonts w:cstheme="minorHAnsi"/>
-          <w:b/>
-          <w:sz w:val="24"/>
-        </w:rPr>
-      </w:pPr>
-      <w:r>
-        <w:rPr>
+        </w:rPr>
+      </w:pPr>
+      <w:r>
+        <w:rPr>
+          <w:rFonts w:cstheme="minorHAnsi"/>
+          <w:b/>
+        </w:rPr>
+        <w:t>Tácito:</w:t>
+      </w:r>
+      <w:r>
+        <w:rPr>
+          <w:rFonts w:cstheme="minorHAnsi"/>
+        </w:rPr>
+        <w:t xml:space="preserve"> são os conhecimentos inerentes às pessoas, isto é, as habilidades que estas possuem. Trata-se da parcela não estruturada do conhecimento, a qual não pode ser registrada e/ou facilmente transmitida a outra pessoa. Exemplo: para andar de bicicleta é preciso experimentar, tentar, cair e sentir.</w:t>
+      </w:r>
+    </w:p>
+    <w:p>
+      <w:pPr>
+        <w:rPr>
+          <w:rFonts w:cstheme="minorHAnsi"/>
+        </w:rPr>
+      </w:pPr>
+      <w:r>
+        <w:rPr>
+          <w:rFonts w:cstheme="minorHAnsi"/>
+          <w:b/>
+        </w:rPr>
+        <w:t>Explícito:</w:t>
+      </w:r>
+      <w:r>
+        <w:rPr>
+          <w:rFonts w:cstheme="minorHAnsi"/>
+        </w:rPr>
+        <w:t xml:space="preserve"> são os conhecimentos estruturados e capazes de serem verbalizados. É a parte estruturada e objetiva do conhecimento, que pode ser transportada, armazenada e compartilhada em documentos e sistemas computacionais. Fazem parte do conhecimento explícito: normas, registros de bibliográficas, livros, procedimentos de trabalho, documentos internos, sistemas corporativos e as bases de dados espalhadas pela empresa, entre outros.</w:t>
+      </w:r>
+    </w:p>
+    <w:p>
+      <w:pPr>
+        <w:rPr>
+          <w:rFonts w:cstheme="minorHAnsi"/>
+        </w:rPr>
+      </w:pPr>
+    </w:p>
+    <w:p>
+      <w:pPr>
+        <w:rPr>
+          <w:rFonts w:cstheme="minorHAnsi"/>
+          <w:b/>
+        </w:rPr>
+      </w:pPr>
+      <w:r>
+        <w:rPr>
+          <w:rFonts w:cstheme="minorHAnsi"/>
+          <w:b/>
+        </w:rPr>
+        <w:t>Conceito de rotinas organizacionais</w:t>
+      </w:r>
+    </w:p>
+    <w:p>
+      <w:pPr>
+        <w:rPr>
+          <w:rStyle w:val="apple-converted-space"/>
           <w:rFonts w:cstheme="minorHAnsi"/>
           <w:color w:val="000000"/>
           <w:shd w:val="clear" w:color="auto" w:fill="FFFFFF"/>
         </w:rPr>
-        <w:t xml:space="preserve">Organizações de todos os </w:t>
-      </w:r>
+      </w:pPr>
       <w:r>
         <w:rPr>
           <w:rFonts w:cstheme="minorHAnsi"/>
           <w:color w:val="000000"/>
           <w:shd w:val="clear" w:color="auto" w:fill="FFFFFF"/>
         </w:rPr>
-        <w:t>tipo</w:t>
+        <w:t>Organizações de todos os tipos incorporam, em seus domínios, as forças para a sua inércia ou mudança, que operam de modo mais ou menos independente das ações e da vontade de gestores e membros. As rotinas organizacionais constituem uma dessas forças. Elas são tradicionalmente consideradas lócus de conhecimento organizacional, tréguas de conflito intra-organizacionais e componente alvo de objetivos tais como sua criação, perpetuação, replicação, imitação ou extinção. Mais recentemente, as rotinas organizacionais passaram a ser consideradas objetos em nível micro, úteis para o entendimento de questões relacionadas a vantagens competitivas, desempenho organizacional, práticas, consequências organizacionais aos seus membros e à sociedade, entre outras.</w:t>
+      </w:r>
+      <w:r>
+        <w:rPr>
+          <w:rStyle w:val="apple-converted-space"/>
+          <w:rFonts w:cstheme="minorHAnsi"/>
+          <w:color w:val="000000"/>
+          <w:shd w:val="clear" w:color="auto" w:fill="FFFFFF"/>
+        </w:rPr>
+        <w:t> </w:t>
+      </w:r>
+    </w:p>
+    <w:p>
+      <w:pPr>
+        <w:rPr>
+          <w:rStyle w:val="apple-converted-space"/>
+          <w:rFonts w:cstheme="minorHAnsi"/>
+          <w:b/>
+          <w:color w:val="000000"/>
+          <w:shd w:val="clear" w:color="auto" w:fill="FFFFFF"/>
+        </w:rPr>
+      </w:pPr>
+      <w:r>
+        <w:rPr>
+          <w:rStyle w:val="apple-converted-space"/>
+          <w:rFonts w:cstheme="minorHAnsi"/>
+          <w:b/>
+          <w:color w:val="000000"/>
+          <w:shd w:val="clear" w:color="auto" w:fill="FFFFFF"/>
+        </w:rPr>
+        <w:t>Aprendizagem organizacional e vantagem competitiva</w:t>
+      </w:r>
+    </w:p>
+    <w:p>
+      <w:pPr>
+        <w:rPr>
+          <w:b/>
+          <w:u w:val="single"/>
+        </w:rPr>
+      </w:pPr>
+      <w:r>
+        <w:rPr>
+          <w:shd w:val="clear" w:color="auto" w:fill="F6F6F6"/>
+        </w:rPr>
+        <w:t>O aprendizado organizacional gera vantagem competitiva para as empresas, quando consegue motivar as pessoas de forma harmoniosa, onde todos desenvolvem suas atividades da melhor maneira possível. A motivação do ser humano proporciona rentabilidade para as organizações, ou seja, a produção aumenta, porque o trabalhador tem vontade de produzir e estar capacitado para realizar e satisfazer os desejos dos consumidores.</w:t>
+      </w:r>
+      <w:r>
+        <w:rPr>
+          <w:rStyle w:val="apple-converted-space"/>
+          <w:rFonts w:cstheme="minorHAnsi"/>
+          <w:shd w:val="clear" w:color="auto" w:fill="F6F6F6"/>
+        </w:rPr>
+        <w:t> </w:t>
+      </w:r>
+      <w:r>
+        <w:rPr>
+          <w:color w:val="000000"/>
+          <w:shd w:val="clear" w:color="auto" w:fill="F6F6F6"/>
+        </w:rPr>
+        <w:t xml:space="preserve">No atual mundo onde a globalização integra países e empresas, o conhecimento, antes considerado um diferencial para as organizações passou hoje a tornar-se fator essencial. Na era do conhecimento a empresa que não procura integrar o aprendizado organizacional de maneira coletiva nas organizações, ficará estática no tempo, os concorrentes irão evoluir enquanto </w:t>
+      </w:r>
+      <w:proofErr w:type="spellStart"/>
+      <w:r>
+        <w:rPr>
+          <w:color w:val="000000"/>
+          <w:shd w:val="clear" w:color="auto" w:fill="F6F6F6"/>
+        </w:rPr>
+        <w:t>esta</w:t>
+      </w:r>
+      <w:proofErr w:type="spellEnd"/>
+      <w:r>
+        <w:rPr>
+          <w:color w:val="000000"/>
+          <w:shd w:val="clear" w:color="auto" w:fill="F6F6F6"/>
+        </w:rPr>
+        <w:t xml:space="preserve"> estará parada no tempo.</w:t>
       </w:r>
       <w:bookmarkStart w:id="0" w:name="_GoBack"/>
       <w:bookmarkEnd w:id="0"/>
-      <w:r>
-        <w:rPr>
-          <w:rFonts w:cstheme="minorHAnsi"/>
-          <w:color w:val="000000"/>
-          <w:shd w:val="clear" w:color="auto" w:fill="FFFFFF"/>
-        </w:rPr>
-        <w:t>s</w:t>
-      </w:r>
-      <w:r>
-        <w:rPr>
-          <w:rFonts w:cstheme="minorHAnsi"/>
-          <w:color w:val="000000"/>
-          <w:shd w:val="clear" w:color="auto" w:fill="FFFFFF"/>
-        </w:rPr>
-        <w:t xml:space="preserve"> incorporam, em seus domínios, as forças para a sua inércia ou mudança, que operam de modo mais ou menos independente das ações e da vontade de gestores e membros. As rotinas organizacionais constituem uma dessas forças. Elas são tradicionalmente consideradas </w:t>
-      </w:r>
-      <w:r>
-        <w:rPr>
-          <w:rFonts w:cstheme="minorHAnsi"/>
-          <w:color w:val="000000"/>
-          <w:shd w:val="clear" w:color="auto" w:fill="FFFFFF"/>
-        </w:rPr>
-        <w:t>lócus</w:t>
-      </w:r>
-      <w:r>
-        <w:rPr>
-          <w:rFonts w:cstheme="minorHAnsi"/>
-          <w:color w:val="000000"/>
-          <w:shd w:val="clear" w:color="auto" w:fill="FFFFFF"/>
-        </w:rPr>
-        <w:t xml:space="preserve"> de conhecimento organizacional, tréguas de conflito intra</w:t>
-      </w:r>
-      <w:r>
-        <w:rPr>
-          <w:rFonts w:cstheme="minorHAnsi"/>
-          <w:color w:val="000000"/>
-          <w:shd w:val="clear" w:color="auto" w:fill="FFFFFF"/>
-        </w:rPr>
-        <w:t>-</w:t>
-      </w:r>
-      <w:r>
-        <w:rPr>
-          <w:rFonts w:cstheme="minorHAnsi"/>
-          <w:color w:val="000000"/>
-          <w:shd w:val="clear" w:color="auto" w:fill="FFFFFF"/>
-        </w:rPr>
-        <w:t>organizacionais e componente alvo de objetivos tais como sua criação, perpetuação, replicação, imitação ou extinção. Mais recentemente, as rotinas organizacionais passaram a ser consideradas objetos em nível micro, úteis para o entendimento de questões relacionadas a vantagens competitivas, desempenho organizacional, práticas, consequências organizacionais aos seus membros e à sociedade, entre outras.</w:t>
-      </w:r>
-      <w:r>
-        <w:rPr>
-          <w:rStyle w:val="apple-converted-space"/>
-          <w:rFonts w:cstheme="minorHAnsi"/>
-          <w:color w:val="000000"/>
-          <w:shd w:val="clear" w:color="auto" w:fill="FFFFFF"/>
-        </w:rPr>
-        <w:t> </w:t>
-      </w:r>
     </w:p>
     <w:p/>
     <w:p/>
@@ -610,6 +638,15 @@
     <w:basedOn w:val="Fontepargpadro"/>
     <w:rsid w:val="00D27CAE"/>
   </w:style>
+  <w:style w:type="paragraph" w:styleId="SemEspaamento">
+    <w:name w:val="No Spacing"/>
+    <w:uiPriority w:val="1"/>
+    <w:qFormat/>
+    <w:rsid w:val="002074CB"/>
+    <w:pPr>
+      <w:spacing w:after="0" w:line="240" w:lineRule="auto"/>
+    </w:pPr>
+  </w:style>
 </w:styles>
 </file>
 

</xml_diff>

<commit_message>
Comp, inov e estratégias em ambientes de rápidas mudanças tecnológicas
</commit_message>
<xml_diff>
--- a/PE/Tópicos completos.docx
+++ b/PE/Tópicos completos.docx
@@ -152,8 +152,8 @@
     <w:p>
       <w:pPr>
         <w:rPr>
-          <w:b/>
-          <w:u w:val="single"/>
+          <w:color w:val="000000"/>
+          <w:shd w:val="clear" w:color="auto" w:fill="F6F6F6"/>
         </w:rPr>
       </w:pPr>
       <w:r>
@@ -175,7 +175,163 @@
           <w:color w:val="000000"/>
           <w:shd w:val="clear" w:color="auto" w:fill="F6F6F6"/>
         </w:rPr>
-        <w:t xml:space="preserve">No atual mundo onde a globalização integra países e empresas, o conhecimento, antes considerado um diferencial para as organizações passou hoje a tornar-se fator essencial. Na era do conhecimento a empresa que não procura integrar o aprendizado organizacional de maneira coletiva nas organizações, ficará estática no tempo, os concorrentes irão evoluir enquanto </w:t>
+        <w:t>No atual mundo onde a globalização integra países e empresas, o conhecimento, antes considerado um diferencial para as organizações passou hoje a tornar-se fator essencial. Na era do conhecimento a empresa que não procura integrar o aprendizado organizacional de maneira coletiva nas organizações, ficará estática no tempo, os concorr</w:t>
+      </w:r>
+      <w:r>
+        <w:rPr>
+          <w:color w:val="000000"/>
+          <w:shd w:val="clear" w:color="auto" w:fill="F6F6F6"/>
+        </w:rPr>
+        <w:t>entes irão evoluir enquanto está</w:t>
+      </w:r>
+      <w:r>
+        <w:rPr>
+          <w:color w:val="000000"/>
+          <w:shd w:val="clear" w:color="auto" w:fill="F6F6F6"/>
+        </w:rPr>
+        <w:t xml:space="preserve"> estará parada no tempo.</w:t>
+      </w:r>
+    </w:p>
+    <w:p>
+      <w:pPr>
+        <w:rPr>
+          <w:color w:val="000000"/>
+          <w:shd w:val="clear" w:color="auto" w:fill="F6F6F6"/>
+        </w:rPr>
+      </w:pPr>
+    </w:p>
+    <w:p>
+      <w:pPr>
+        <w:rPr>
+          <w:color w:val="000000"/>
+          <w:shd w:val="clear" w:color="auto" w:fill="F6F6F6"/>
+        </w:rPr>
+      </w:pPr>
+    </w:p>
+    <w:p>
+      <w:pPr>
+        <w:rPr>
+          <w:b/>
+          <w:color w:val="000000"/>
+          <w:shd w:val="clear" w:color="auto" w:fill="F6F6F6"/>
+        </w:rPr>
+      </w:pPr>
+    </w:p>
+    <w:p>
+      <w:pPr>
+        <w:rPr>
+          <w:b/>
+          <w:color w:val="000000"/>
+          <w:shd w:val="clear" w:color="auto" w:fill="F6F6F6"/>
+        </w:rPr>
+      </w:pPr>
+    </w:p>
+    <w:p>
+      <w:pPr>
+        <w:rPr>
+          <w:b/>
+          <w:color w:val="000000"/>
+          <w:shd w:val="clear" w:color="auto" w:fill="F6F6F6"/>
+        </w:rPr>
+      </w:pPr>
+    </w:p>
+    <w:p>
+      <w:pPr>
+        <w:rPr>
+          <w:b/>
+          <w:color w:val="000000"/>
+          <w:shd w:val="clear" w:color="auto" w:fill="F6F6F6"/>
+        </w:rPr>
+      </w:pPr>
+    </w:p>
+    <w:p>
+      <w:pPr>
+        <w:rPr>
+          <w:b/>
+          <w:color w:val="000000"/>
+          <w:shd w:val="clear" w:color="auto" w:fill="F6F6F6"/>
+        </w:rPr>
+      </w:pPr>
+      <w:r>
+        <w:rPr>
+          <w:b/>
+          <w:color w:val="000000"/>
+          <w:shd w:val="clear" w:color="auto" w:fill="F6F6F6"/>
+        </w:rPr>
+        <w:lastRenderedPageBreak/>
+        <w:t xml:space="preserve">Competição, </w:t>
+      </w:r>
+      <w:r>
+        <w:rPr>
+          <w:b/>
+          <w:color w:val="000000"/>
+          <w:shd w:val="clear" w:color="auto" w:fill="F6F6F6"/>
+        </w:rPr>
+        <w:t>inovação e estratégias em ambientes de rápidas mudanças tecnológicas.</w:t>
+      </w:r>
+    </w:p>
+    <w:p>
+      <w:pPr>
+        <w:rPr>
+          <w:color w:val="000000"/>
+          <w:shd w:val="clear" w:color="auto" w:fill="F6F6F6"/>
+        </w:rPr>
+      </w:pPr>
+      <w:r>
+        <w:rPr>
+          <w:color w:val="000000"/>
+          <w:shd w:val="clear" w:color="auto" w:fill="F6F6F6"/>
+        </w:rPr>
+        <w:t>Verifica-se que quando um empresário investe em pesquisa e desenvolvimento, quer seja investindo</w:t>
+      </w:r>
+      <w:r>
+        <w:rPr>
+          <w:color w:val="000000"/>
+          <w:shd w:val="clear" w:color="auto" w:fill="F6F6F6"/>
+        </w:rPr>
+        <w:t xml:space="preserve"> </w:t>
+      </w:r>
+      <w:r>
+        <w:rPr>
+          <w:color w:val="000000"/>
+          <w:shd w:val="clear" w:color="auto" w:fill="F6F6F6"/>
+        </w:rPr>
+        <w:t>no desenvolvimento de novos produtos quer seja em novos processos de produção, os objetivos</w:t>
+      </w:r>
+      <w:r>
+        <w:rPr>
+          <w:color w:val="000000"/>
+          <w:shd w:val="clear" w:color="auto" w:fill="F6F6F6"/>
+        </w:rPr>
+        <w:t xml:space="preserve"> </w:t>
+      </w:r>
+      <w:r>
+        <w:rPr>
+          <w:color w:val="000000"/>
+          <w:shd w:val="clear" w:color="auto" w:fill="F6F6F6"/>
+        </w:rPr>
+        <w:t>estão sempre associados a um aumento dos lucros. As empresas adotam estratégias de inovação por</w:t>
+      </w:r>
+      <w:r>
+        <w:rPr>
+          <w:color w:val="000000"/>
+          <w:shd w:val="clear" w:color="auto" w:fill="F6F6F6"/>
+        </w:rPr>
+        <w:t xml:space="preserve"> </w:t>
+      </w:r>
+      <w:r>
+        <w:rPr>
+          <w:color w:val="000000"/>
+          <w:shd w:val="clear" w:color="auto" w:fill="F6F6F6"/>
+        </w:rPr>
+        <w:t>entenderem que se não fizerem, os concorrentes vão fazer e deste modo, acabaram perdendo seu</w:t>
+      </w:r>
+      <w:r>
+        <w:rPr>
+          <w:color w:val="000000"/>
+          <w:shd w:val="clear" w:color="auto" w:fill="F6F6F6"/>
+        </w:rPr>
+        <w:t xml:space="preserve"> </w:t>
       </w:r>
       <w:proofErr w:type="spellStart"/>
       <w:r>
@@ -183,7 +339,7 @@
           <w:color w:val="000000"/>
           <w:shd w:val="clear" w:color="auto" w:fill="F6F6F6"/>
         </w:rPr>
-        <w:t>esta</w:t>
+        <w:t>market</w:t>
       </w:r>
       <w:proofErr w:type="spellEnd"/>
       <w:r>
@@ -191,10 +347,208 @@
           <w:color w:val="000000"/>
           <w:shd w:val="clear" w:color="auto" w:fill="F6F6F6"/>
         </w:rPr>
-        <w:t xml:space="preserve"> estará parada no tempo.</w:t>
-      </w:r>
+        <w:t xml:space="preserve"> </w:t>
+      </w:r>
+      <w:proofErr w:type="spellStart"/>
+      <w:r>
+        <w:rPr>
+          <w:color w:val="000000"/>
+          <w:shd w:val="clear" w:color="auto" w:fill="F6F6F6"/>
+        </w:rPr>
+        <w:t>share</w:t>
+      </w:r>
+      <w:proofErr w:type="spellEnd"/>
+      <w:r>
+        <w:rPr>
+          <w:color w:val="000000"/>
+          <w:shd w:val="clear" w:color="auto" w:fill="F6F6F6"/>
+        </w:rPr>
+        <w:t>. Indubitavel</w:t>
+      </w:r>
+      <w:r>
+        <w:rPr>
+          <w:color w:val="000000"/>
+          <w:shd w:val="clear" w:color="auto" w:fill="F6F6F6"/>
+        </w:rPr>
+        <w:t xml:space="preserve">mente, a eficiência operacional é </w:t>
+      </w:r>
+      <w:r>
+        <w:rPr>
+          <w:color w:val="000000"/>
+          <w:shd w:val="clear" w:color="auto" w:fill="F6F6F6"/>
+        </w:rPr>
+        <w:t>necessária, mas o que diferencia uma</w:t>
+      </w:r>
+      <w:r>
+        <w:rPr>
+          <w:color w:val="000000"/>
+          <w:shd w:val="clear" w:color="auto" w:fill="F6F6F6"/>
+        </w:rPr>
+        <w:t xml:space="preserve"> </w:t>
+      </w:r>
+      <w:r>
+        <w:rPr>
+          <w:color w:val="000000"/>
+          <w:shd w:val="clear" w:color="auto" w:fill="F6F6F6"/>
+        </w:rPr>
+        <w:t>empresa de sucesso de seus concorrentes é uma estratégia sólida e exclusiva. A estratégia indica</w:t>
+      </w:r>
+      <w:r>
+        <w:rPr>
+          <w:color w:val="000000"/>
+          <w:shd w:val="clear" w:color="auto" w:fill="F6F6F6"/>
+        </w:rPr>
+        <w:t xml:space="preserve"> </w:t>
+      </w:r>
+      <w:r>
+        <w:rPr>
+          <w:color w:val="000000"/>
+          <w:shd w:val="clear" w:color="auto" w:fill="F6F6F6"/>
+        </w:rPr>
+        <w:t>como uma organização vai atingir seus objetivos e desta forma, a empresa deve analisar o ambiente</w:t>
+      </w:r>
+      <w:r>
+        <w:rPr>
+          <w:color w:val="000000"/>
+          <w:shd w:val="clear" w:color="auto" w:fill="F6F6F6"/>
+        </w:rPr>
+        <w:t xml:space="preserve"> que a cerca e seus </w:t>
+      </w:r>
+      <w:r>
+        <w:rPr>
+          <w:color w:val="000000"/>
+          <w:shd w:val="clear" w:color="auto" w:fill="F6F6F6"/>
+        </w:rPr>
+        <w:t>pontos fortes e fracos a fim desenvolver uma certa estratégia.</w:t>
+      </w:r>
+      <w:r>
+        <w:rPr>
+          <w:color w:val="000000"/>
+          <w:shd w:val="clear" w:color="auto" w:fill="F6F6F6"/>
+        </w:rPr>
+        <w:t xml:space="preserve"> </w:t>
+      </w:r>
+      <w:r>
+        <w:rPr>
+          <w:color w:val="000000"/>
+          <w:shd w:val="clear" w:color="auto" w:fill="F6F6F6"/>
+        </w:rPr>
+        <w:t>A inovação torna-se cada vez mais importante no ambiente atual, sendo a gestão da inovação uma</w:t>
+      </w:r>
+      <w:r>
+        <w:rPr>
+          <w:color w:val="000000"/>
+          <w:shd w:val="clear" w:color="auto" w:fill="F6F6F6"/>
+        </w:rPr>
+        <w:t xml:space="preserve"> </w:t>
+      </w:r>
+      <w:r>
+        <w:rPr>
+          <w:color w:val="000000"/>
+          <w:shd w:val="clear" w:color="auto" w:fill="F6F6F6"/>
+        </w:rPr>
+        <w:t>das tarefas mais importantes da administração moderna. As rápidas mudanças no mercado tornam</w:t>
+      </w:r>
+      <w:r>
+        <w:rPr>
+          <w:color w:val="000000"/>
+          <w:shd w:val="clear" w:color="auto" w:fill="F6F6F6"/>
+        </w:rPr>
+        <w:t xml:space="preserve"> </w:t>
+      </w:r>
+      <w:r>
+        <w:rPr>
+          <w:color w:val="000000"/>
+          <w:shd w:val="clear" w:color="auto" w:fill="F6F6F6"/>
+        </w:rPr>
+        <w:t>cada vez mais difícil para a empresa pensar em termos de futuro e constantemente se antecipar.</w:t>
+      </w:r>
+      <w:r>
+        <w:rPr>
+          <w:color w:val="000000"/>
+          <w:shd w:val="clear" w:color="auto" w:fill="F6F6F6"/>
+        </w:rPr>
+        <w:t xml:space="preserve"> </w:t>
+      </w:r>
+      <w:r>
+        <w:rPr>
+          <w:color w:val="000000"/>
+          <w:shd w:val="clear" w:color="auto" w:fill="F6F6F6"/>
+        </w:rPr>
+        <w:t>Segue que, para competir nesse ambiente turbulento, as empresas precisam adotar a inovação como</w:t>
+      </w:r>
+      <w:r>
+        <w:rPr>
+          <w:color w:val="000000"/>
+          <w:shd w:val="clear" w:color="auto" w:fill="F6F6F6"/>
+        </w:rPr>
+        <w:t xml:space="preserve"> </w:t>
+      </w:r>
+      <w:r>
+        <w:rPr>
+          <w:color w:val="000000"/>
+          <w:shd w:val="clear" w:color="auto" w:fill="F6F6F6"/>
+        </w:rPr>
+        <w:t xml:space="preserve">um modo de vida corporativo, afirmam </w:t>
+      </w:r>
+      <w:proofErr w:type="spellStart"/>
+      <w:r>
+        <w:rPr>
+          <w:color w:val="000000"/>
+          <w:shd w:val="clear" w:color="auto" w:fill="F6F6F6"/>
+        </w:rPr>
+        <w:t>Nadler</w:t>
+      </w:r>
+      <w:proofErr w:type="spellEnd"/>
+      <w:r>
+        <w:rPr>
+          <w:color w:val="000000"/>
+          <w:shd w:val="clear" w:color="auto" w:fill="F6F6F6"/>
+        </w:rPr>
+        <w:t xml:space="preserve"> e </w:t>
+      </w:r>
+      <w:proofErr w:type="spellStart"/>
+      <w:r>
+        <w:rPr>
+          <w:color w:val="000000"/>
+          <w:shd w:val="clear" w:color="auto" w:fill="F6F6F6"/>
+        </w:rPr>
+        <w:t>Tushman</w:t>
+      </w:r>
+      <w:proofErr w:type="spellEnd"/>
+      <w:r>
+        <w:rPr>
+          <w:color w:val="000000"/>
+          <w:shd w:val="clear" w:color="auto" w:fill="F6F6F6"/>
+        </w:rPr>
+        <w:t xml:space="preserve"> (1997)</w:t>
+      </w:r>
+    </w:p>
+    <w:p>
+      <w:pPr>
+        <w:rPr>
+          <w:color w:val="000000"/>
+          <w:shd w:val="clear" w:color="auto" w:fill="F6F6F6"/>
+        </w:rPr>
+      </w:pPr>
       <w:bookmarkStart w:id="0" w:name="_GoBack"/>
       <w:bookmarkEnd w:id="0"/>
+    </w:p>
+    <w:p>
+      <w:pPr>
+        <w:rPr>
+          <w:color w:val="000000"/>
+          <w:shd w:val="clear" w:color="auto" w:fill="F6F6F6"/>
+        </w:rPr>
+      </w:pPr>
+    </w:p>
+    <w:p>
+      <w:pPr>
+        <w:rPr>
+          <w:b/>
+          <w:u w:val="single"/>
+        </w:rPr>
+      </w:pPr>
     </w:p>
     <w:p/>
     <w:p/>
@@ -207,6 +561,154 @@
     </w:sectPr>
   </w:body>
 </w:document>
+</file>
+
+<file path=word/numbering.xml><?xml version="1.0" encoding="utf-8"?>
+<w:numbering xmlns:wpc="http://schemas.microsoft.com/office/word/2010/wordprocessingCanvas" xmlns:cx="http://schemas.microsoft.com/office/drawing/2014/chartex" xmlns:cx1="http://schemas.microsoft.com/office/drawing/2015/9/8/chartex" xmlns:cx2="http://schemas.microsoft.com/office/drawing/2015/10/21/chartex" xmlns:cx3="http://schemas.microsoft.com/office/drawing/2016/5/9/chartex" xmlns:cx4="http://schemas.microsoft.com/office/drawing/2016/5/10/chartex" xmlns:cx5="http://schemas.microsoft.com/office/drawing/2016/5/11/chartex" xmlns:cx6="http://schemas.microsoft.com/office/drawing/2016/5/12/chartex" xmlns:cx7="http://schemas.microsoft.com/office/drawing/2016/5/13/chartex" xmlns:cx8="http://schemas.microsoft.com/office/drawing/2016/5/14/chartex" xmlns:mc="http://schemas.openxmlformats.org/markup-compatibility/2006" xmlns:o="urn:schemas-microsoft-com:office:office" xmlns:r="http://schemas.openxmlformats.org/officeDocument/2006/relationships" xmlns:m="http://schemas.openxmlformats.org/officeDocument/2006/math" xmlns:v="urn:schemas-microsoft-com:vml" xmlns:wp14="http://schemas.microsoft.com/office/word/2010/wordprocessingDrawing" xmlns:wp="http://schemas.openxmlformats.org/drawingml/2006/wordprocessingDrawing" xmlns:w10="urn:schemas-microsoft-com:office:word" xmlns:w="http://schemas.openxmlformats.org/wordprocessingml/2006/main" xmlns:w14="http://schemas.microsoft.com/office/word/2010/wordml" xmlns:w15="http://schemas.microsoft.com/office/word/2012/wordml" xmlns:w16se="http://schemas.microsoft.com/office/word/2015/wordml/symex" xmlns:wpg="http://schemas.microsoft.com/office/word/2010/wordprocessingGroup" xmlns:wpi="http://schemas.microsoft.com/office/word/2010/wordprocessingInk" xmlns:wne="http://schemas.microsoft.com/office/word/2006/wordml" xmlns:wps="http://schemas.microsoft.com/office/word/2010/wordprocessingShape" mc:Ignorable="w14 w15 w16se wp14">
+  <w:abstractNum w:abstractNumId="0" w15:restartNumberingAfterBreak="0">
+    <w:nsid w:val="2A763B95"/>
+    <w:multiLevelType w:val="hybridMultilevel"/>
+    <w:tmpl w:val="2A267A52"/>
+    <w:lvl w:ilvl="0" w:tplc="F98623A0">
+      <w:start w:val="1"/>
+      <w:numFmt w:val="bullet"/>
+      <w:lvlText w:val="●"/>
+      <w:lvlJc w:val="left"/>
+      <w:pPr>
+        <w:tabs>
+          <w:tab w:val="num" w:pos="720"/>
+        </w:tabs>
+        <w:ind w:left="720" w:hanging="360"/>
+      </w:pPr>
+      <w:rPr>
+        <w:rFonts w:ascii="Times New Roman" w:hAnsi="Times New Roman" w:hint="default"/>
+      </w:rPr>
+    </w:lvl>
+    <w:lvl w:ilvl="1" w:tplc="FBBE724A" w:tentative="1">
+      <w:start w:val="1"/>
+      <w:numFmt w:val="bullet"/>
+      <w:lvlText w:val="●"/>
+      <w:lvlJc w:val="left"/>
+      <w:pPr>
+        <w:tabs>
+          <w:tab w:val="num" w:pos="1440"/>
+        </w:tabs>
+        <w:ind w:left="1440" w:hanging="360"/>
+      </w:pPr>
+      <w:rPr>
+        <w:rFonts w:ascii="Times New Roman" w:hAnsi="Times New Roman" w:hint="default"/>
+      </w:rPr>
+    </w:lvl>
+    <w:lvl w:ilvl="2" w:tplc="1BF29320" w:tentative="1">
+      <w:start w:val="1"/>
+      <w:numFmt w:val="bullet"/>
+      <w:lvlText w:val="●"/>
+      <w:lvlJc w:val="left"/>
+      <w:pPr>
+        <w:tabs>
+          <w:tab w:val="num" w:pos="2160"/>
+        </w:tabs>
+        <w:ind w:left="2160" w:hanging="360"/>
+      </w:pPr>
+      <w:rPr>
+        <w:rFonts w:ascii="Times New Roman" w:hAnsi="Times New Roman" w:hint="default"/>
+      </w:rPr>
+    </w:lvl>
+    <w:lvl w:ilvl="3" w:tplc="AE66F894" w:tentative="1">
+      <w:start w:val="1"/>
+      <w:numFmt w:val="bullet"/>
+      <w:lvlText w:val="●"/>
+      <w:lvlJc w:val="left"/>
+      <w:pPr>
+        <w:tabs>
+          <w:tab w:val="num" w:pos="2880"/>
+        </w:tabs>
+        <w:ind w:left="2880" w:hanging="360"/>
+      </w:pPr>
+      <w:rPr>
+        <w:rFonts w:ascii="Times New Roman" w:hAnsi="Times New Roman" w:hint="default"/>
+      </w:rPr>
+    </w:lvl>
+    <w:lvl w:ilvl="4" w:tplc="E8CA1F64" w:tentative="1">
+      <w:start w:val="1"/>
+      <w:numFmt w:val="bullet"/>
+      <w:lvlText w:val="●"/>
+      <w:lvlJc w:val="left"/>
+      <w:pPr>
+        <w:tabs>
+          <w:tab w:val="num" w:pos="3600"/>
+        </w:tabs>
+        <w:ind w:left="3600" w:hanging="360"/>
+      </w:pPr>
+      <w:rPr>
+        <w:rFonts w:ascii="Times New Roman" w:hAnsi="Times New Roman" w:hint="default"/>
+      </w:rPr>
+    </w:lvl>
+    <w:lvl w:ilvl="5" w:tplc="863AC538" w:tentative="1">
+      <w:start w:val="1"/>
+      <w:numFmt w:val="bullet"/>
+      <w:lvlText w:val="●"/>
+      <w:lvlJc w:val="left"/>
+      <w:pPr>
+        <w:tabs>
+          <w:tab w:val="num" w:pos="4320"/>
+        </w:tabs>
+        <w:ind w:left="4320" w:hanging="360"/>
+      </w:pPr>
+      <w:rPr>
+        <w:rFonts w:ascii="Times New Roman" w:hAnsi="Times New Roman" w:hint="default"/>
+      </w:rPr>
+    </w:lvl>
+    <w:lvl w:ilvl="6" w:tplc="830E2AE8" w:tentative="1">
+      <w:start w:val="1"/>
+      <w:numFmt w:val="bullet"/>
+      <w:lvlText w:val="●"/>
+      <w:lvlJc w:val="left"/>
+      <w:pPr>
+        <w:tabs>
+          <w:tab w:val="num" w:pos="5040"/>
+        </w:tabs>
+        <w:ind w:left="5040" w:hanging="360"/>
+      </w:pPr>
+      <w:rPr>
+        <w:rFonts w:ascii="Times New Roman" w:hAnsi="Times New Roman" w:hint="default"/>
+      </w:rPr>
+    </w:lvl>
+    <w:lvl w:ilvl="7" w:tplc="898407F0" w:tentative="1">
+      <w:start w:val="1"/>
+      <w:numFmt w:val="bullet"/>
+      <w:lvlText w:val="●"/>
+      <w:lvlJc w:val="left"/>
+      <w:pPr>
+        <w:tabs>
+          <w:tab w:val="num" w:pos="5760"/>
+        </w:tabs>
+        <w:ind w:left="5760" w:hanging="360"/>
+      </w:pPr>
+      <w:rPr>
+        <w:rFonts w:ascii="Times New Roman" w:hAnsi="Times New Roman" w:hint="default"/>
+      </w:rPr>
+    </w:lvl>
+    <w:lvl w:ilvl="8" w:tplc="D02E2588" w:tentative="1">
+      <w:start w:val="1"/>
+      <w:numFmt w:val="bullet"/>
+      <w:lvlText w:val="●"/>
+      <w:lvlJc w:val="left"/>
+      <w:pPr>
+        <w:tabs>
+          <w:tab w:val="num" w:pos="6480"/>
+        </w:tabs>
+        <w:ind w:left="6480" w:hanging="360"/>
+      </w:pPr>
+      <w:rPr>
+        <w:rFonts w:ascii="Times New Roman" w:hAnsi="Times New Roman" w:hint="default"/>
+      </w:rPr>
+    </w:lvl>
+  </w:abstractNum>
+  <w:num w:numId="1">
+    <w:abstractNumId w:val="0"/>
+  </w:num>
+</w:numbering>
 </file>
 
 <file path=word/styles.xml><?xml version="1.0" encoding="utf-8"?>
@@ -609,7 +1111,6 @@
   <w:style w:type="character" w:default="1" w:styleId="Fontepargpadro">
     <w:name w:val="Default Paragraph Font"/>
     <w:uiPriority w:val="1"/>
-    <w:semiHidden/>
     <w:unhideWhenUsed/>
   </w:style>
   <w:style w:type="table" w:default="1" w:styleId="Tabelanormal">

</xml_diff>